<commit_message>
updated papaja for mac
</commit_message>
<xml_diff>
--- a/Reports/traits_reasoning_report_papaja_2025-10-26.docx
+++ b/Reports/traits_reasoning_report_papaja_2025-10-26.docx
@@ -175,7 +175,7 @@
         <w:t xml:space="preserve"> </w:t>
       </w:r>
       <w:r>
-        <w:t xml:space="preserve">X</w:t>
+        <w:t xml:space="preserve">751</w:t>
       </w:r>
     </w:p>
     <w:p>
@@ -296,7 +296,7 @@
           <w:rPr>
             <w:rStyle w:val="Hyperlink"/>
           </w:rPr>
-          <w:t xml:space="preserve">by clikcin on this text here</w:t>
+          <w:t xml:space="preserve">by clicking on this text here</w:t>
         </w:r>
       </w:hyperlink>
       <w:r>
@@ -416,7 +416,7 @@
         <w:t xml:space="preserve"> </w:t>
       </w:r>
       <w:r>
-        <w:t xml:space="preserve">(Version 4.4.2; R Core Team, 2024)</w:t>
+        <w:t xml:space="preserve">(Version 4.5.0; R Core Team, 2024)</w:t>
       </w:r>
       <w:r>
         <w:t xml:space="preserve"> </w:t>
@@ -457,7 +457,7 @@
         <w:t xml:space="preserve"> </w:t>
       </w:r>
       <w:r>
-        <w:t xml:space="preserve">(Version 3.5.1; Wickham, 2016)</w:t>
+        <w:t xml:space="preserve">(Version 3.5.2; Wickham, 2016)</w:t>
       </w:r>
       <w:r>
         <w:t xml:space="preserve">,</w:t>
@@ -514,7 +514,7 @@
         <w:t xml:space="preserve"> </w:t>
       </w:r>
       <w:r>
-        <w:t xml:space="preserve">(Version 2.14.0; Larmarange, 2025)</w:t>
+        <w:t xml:space="preserve">(Version 2.16.0; Larmarange, 2025)</w:t>
       </w:r>
       <w:r>
         <w:t xml:space="preserve">,</w:t>
@@ -552,7 +552,7 @@
         <w:t xml:space="preserve"> </w:t>
       </w:r>
       <w:r>
-        <w:t xml:space="preserve">(Version 2.5.3; William Revelle, 2025)</w:t>
+        <w:t xml:space="preserve">(Version 2.5.6; William Revelle, 2025)</w:t>
       </w:r>
       <w:r>
         <w:t xml:space="preserve">, and</w:t>
@@ -1199,7 +1199,7 @@
       <w:r>
         <w:drawing>
           <wp:inline>
-            <wp:extent cx="4587290" cy="3669832"/>
+            <wp:extent cx="5969000" cy="4775200"/>
             <wp:effectExtent b="0" l="0" r="0" t="0"/>
             <wp:docPr descr="" title="" id="30" name="Picture"/>
             <a:graphic>
@@ -1220,7 +1220,7 @@
                   <pic:spPr bwMode="auto">
                     <a:xfrm>
                       <a:off x="0" y="0"/>
-                      <a:ext cx="4587290" cy="3669832"/>
+                      <a:ext cx="5969000" cy="4775200"/>
                     </a:xfrm>
                     <a:prstGeom prst="rect">
                       <a:avLst/>

</xml_diff>